<commit_message>
a little bit of labs
</commit_message>
<xml_diff>
--- a/Лаба2.docx
+++ b/Лаба2.docx
@@ -6,6 +6,12 @@
       <w:pPr>
         <w:jc w:val="center"/>
       </w:pPr>
+      <w:r>
+        <w:rPr>
+          <w:lang w:val="ru-RU"/>
+        </w:rPr>
+        <w:t xml:space="preserve"> </w:t>
+      </w:r>
       <w:r>
         <w:t>МИНИСТЕРСТВО ОБРАЗОВАНИЯ РЕСПУБЛИКИ БЕЛАРУСЬ</w:t>
       </w:r>
@@ -1436,35 +1442,7 @@
                     <w:rFonts w:ascii="Cambria Math" w:hAnsi="Cambria Math"/>
                     <w:lang w:val="en-US"/>
                   </w:rPr>
-                  <m:t>x</m:t>
-                </m:r>
-                <m:r>
-                  <w:rPr>
-                    <w:rFonts w:ascii="Cambria Math" w:hAnsi="Cambria Math"/>
-                    <w:lang w:val="en-US"/>
-                  </w:rPr>
-                  <m:t xml:space="preserve"> ≡</m:t>
-                </m:r>
-                <m:r>
-                  <w:rPr>
-                    <w:rFonts w:ascii="Cambria Math" w:hAnsi="Cambria Math"/>
-                    <w:lang w:val="en-US"/>
-                  </w:rPr>
-                  <m:t>y-</m:t>
-                </m:r>
-                <m:r>
-                  <w:rPr>
-                    <w:rFonts w:ascii="Cambria Math" w:hAnsi="Cambria Math"/>
-                    <w:lang w:val="en-US"/>
-                  </w:rPr>
-                  <m:t>k mod N</m:t>
-                </m:r>
-                <m:r>
-                  <w:rPr>
-                    <w:rFonts w:ascii="Cambria Math" w:hAnsi="Cambria Math"/>
-                    <w:lang w:val="en-US"/>
-                  </w:rPr>
-                  <m:t>.</m:t>
+                  <m:t>x ≡y-k mod N.</m:t>
                 </m:r>
               </m:oMath>
             </m:oMathPara>
@@ -1532,18 +1510,7 @@
     </w:p>
     <w:p>
       <w:r>
-        <w:t>Известное послание Цезаря VENI VIDI VICI (в переводе на рус</w:t>
-      </w:r>
-      <w:r>
-        <w:t/>
-      </w:r>
-      <w:proofErr w:type="spellStart"/>
-      <w:r>
-        <w:t>ский</w:t>
-      </w:r>
-      <w:proofErr w:type="spellEnd"/>
-      <w:r>
-        <w:t xml:space="preserve"> означает «пришел, увидел, победил»), направленное его другу </w:t>
+        <w:t xml:space="preserve">Известное послание Цезаря VENI VIDI VICI (в переводе на русский означает «пришел, увидел, победил»), направленное его другу </w:t>
       </w:r>
       <w:proofErr w:type="spellStart"/>
       <w:r>
@@ -1601,10 +1568,7 @@
       </w:r>
       <w:proofErr w:type="spellEnd"/>
       <w:r>
-        <w:t>. В Ветхом Завете существует несколько фрагментов из священных текстов, которые зашифрованы с помощью шифра за</w:t>
-      </w:r>
-      <w:r>
-        <w:t xml:space="preserve">мены, называемого </w:t>
+        <w:t xml:space="preserve">. В Ветхом Завете существует несколько фрагментов из священных текстов, которые зашифрованы с помощью шифра замены, называемого </w:t>
       </w:r>
       <w:proofErr w:type="spellStart"/>
       <w:r>
@@ -1788,6 +1752,7 @@
       </w:pPr>
       <w:r>
         <w:rPr>
+          <w:noProof/>
           <w:lang w:val="ru-RU"/>
         </w:rPr>
         <w:drawing>
@@ -1986,35 +1951,7 @@
                     <w:rFonts w:ascii="Cambria Math" w:hAnsi="Cambria Math"/>
                     <w:lang w:val="en-US"/>
                   </w:rPr>
-                  <m:t>y</m:t>
-                </m:r>
-                <m:r>
-                  <w:rPr>
-                    <w:rFonts w:ascii="Cambria Math" w:hAnsi="Cambria Math"/>
-                    <w:lang w:val="en-US"/>
-                  </w:rPr>
-                  <m:t xml:space="preserve"> ≡</m:t>
-                </m:r>
-                <m:r>
-                  <w:rPr>
-                    <w:rFonts w:ascii="Cambria Math" w:hAnsi="Cambria Math"/>
-                    <w:lang w:val="en-US"/>
-                  </w:rPr>
-                  <m:t>ax+b</m:t>
-                </m:r>
-                <m:r>
-                  <w:rPr>
-                    <w:rFonts w:ascii="Cambria Math" w:hAnsi="Cambria Math"/>
-                    <w:lang w:val="en-US"/>
-                  </w:rPr>
-                  <m:t xml:space="preserve"> mod N</m:t>
-                </m:r>
-                <m:r>
-                  <w:rPr>
-                    <w:rFonts w:ascii="Cambria Math" w:hAnsi="Cambria Math"/>
-                    <w:lang w:val="en-US"/>
-                  </w:rPr>
-                  <m:t>,</m:t>
+                  <m:t>y ≡ax+b mod N,</m:t>
                 </m:r>
               </m:oMath>
             </m:oMathPara>
@@ -2038,19 +1975,7 @@
               <w:rPr>
                 <w:lang w:val="ru-RU"/>
               </w:rPr>
-              <w:t>(1.</w:t>
-            </w:r>
-            <w:r>
-              <w:rPr>
-                <w:lang w:val="ru-RU"/>
-              </w:rPr>
-              <w:t>3</w:t>
-            </w:r>
-            <w:r>
-              <w:rPr>
-                <w:lang w:val="ru-RU"/>
-              </w:rPr>
-              <w:t>)</w:t>
+              <w:t>(1.3)</w:t>
             </w:r>
           </w:p>
         </w:tc>
@@ -2142,14 +2067,7 @@
                     <w:rFonts w:ascii="Cambria Math" w:hAnsi="Cambria Math"/>
                     <w:lang w:val="en-US"/>
                   </w:rPr>
-                  <m:t>x</m:t>
-                </m:r>
-                <m:r>
-                  <w:rPr>
-                    <w:rFonts w:ascii="Cambria Math" w:hAnsi="Cambria Math"/>
-                    <w:lang w:val="en-US"/>
-                  </w:rPr>
-                  <m:t xml:space="preserve"> ≡</m:t>
+                  <m:t>x ≡</m:t>
                 </m:r>
                 <m:sSup>
                   <m:sSupPr>
@@ -2185,28 +2103,7 @@
                     <w:rFonts w:ascii="Cambria Math" w:hAnsi="Cambria Math"/>
                     <w:lang w:val="en-US"/>
                   </w:rPr>
-                  <m:t>(y</m:t>
-                </m:r>
-                <m:r>
-                  <w:rPr>
-                    <w:rFonts w:ascii="Cambria Math" w:hAnsi="Cambria Math"/>
-                    <w:lang w:val="en-US"/>
-                  </w:rPr>
-                  <m:t>+</m:t>
-                </m:r>
-                <m:r>
-                  <w:rPr>
-                    <w:rFonts w:ascii="Cambria Math" w:hAnsi="Cambria Math"/>
-                    <w:lang w:val="en-US"/>
-                  </w:rPr>
-                  <m:t>N-b)</m:t>
-                </m:r>
-                <m:r>
-                  <w:rPr>
-                    <w:rFonts w:ascii="Cambria Math" w:hAnsi="Cambria Math"/>
-                    <w:lang w:val="en-US"/>
-                  </w:rPr>
-                  <m:t xml:space="preserve"> mod N,</m:t>
+                  <m:t>(y+N-b) mod N,</m:t>
                 </m:r>
               </m:oMath>
             </m:oMathPara>
@@ -2350,6 +2247,7 @@
       </w:pPr>
       <w:r>
         <w:rPr>
+          <w:noProof/>
           <w:lang w:val="ru-RU"/>
         </w:rPr>
         <w:drawing>
@@ -2655,6 +2553,7 @@
       </w:pPr>
       <w:r>
         <w:rPr>
+          <w:noProof/>
           <w:lang w:val="ru-RU"/>
         </w:rPr>
         <w:drawing>
@@ -2797,6 +2696,7 @@
       </w:pPr>
       <w:r>
         <w:rPr>
+          <w:noProof/>
           <w:lang w:val="ru-RU"/>
         </w:rPr>
         <w:lastRenderedPageBreak/>
@@ -3062,6 +2962,7 @@
       </w:pPr>
       <w:r>
         <w:rPr>
+          <w:noProof/>
           <w:lang w:val="ru-RU"/>
         </w:rPr>
         <w:lastRenderedPageBreak/>
@@ -3456,18 +3357,7 @@
     </w:p>
     <w:p>
       <w:r>
-        <w:t>Данная лабораторная работа посвящена анализу одного из раз</w:t>
-      </w:r>
-      <w:r>
-        <w:t/>
-      </w:r>
-      <w:proofErr w:type="spellStart"/>
-      <w:r>
-        <w:t>делов</w:t>
-      </w:r>
-      <w:proofErr w:type="spellEnd"/>
-      <w:r>
-        <w:t xml:space="preserve"> практической криптографии. В связи с этим здесь будет уместно охарактеризовать противоположность криптографии – криптоанализ. Данный </w:t>
+        <w:t xml:space="preserve">Данная лабораторная работа посвящена анализу одного из разделов практической криптографии. В связи с этим здесь будет уместно охарактеризовать противоположность криптографии – криптоанализ. Данный </w:t>
       </w:r>
       <w:r>
         <w:lastRenderedPageBreak/>
@@ -4158,7 +4048,7 @@
       <w:pPr>
         <w:pStyle w:val="1"/>
         <w:rPr>
-          <w:lang w:val="en-US"/>
+          <w:lang w:val="ru-RU"/>
         </w:rPr>
       </w:pPr>
       <w:r>
@@ -4298,6 +4188,7 @@
       </w:pPr>
       <w:r>
         <w:rPr>
+          <w:noProof/>
           <w:lang w:val="ru-RU"/>
         </w:rPr>
         <w:drawing>
@@ -4458,6 +4349,7 @@
       </w:pPr>
       <w:r>
         <w:rPr>
+          <w:noProof/>
           <w:lang w:val="ru-RU"/>
         </w:rPr>
         <w:drawing>
@@ -4596,6 +4488,7 @@
       </w:pPr>
       <w:r>
         <w:rPr>
+          <w:noProof/>
           <w:lang w:val="ru-RU"/>
         </w:rPr>
         <w:drawing>
@@ -4689,6 +4582,7 @@
       </w:pPr>
       <w:r>
         <w:rPr>
+          <w:noProof/>
           <w:lang w:val="ru-RU"/>
         </w:rPr>
         <w:drawing>
@@ -5252,6 +5146,7 @@
   <w:style w:type="character" w:default="1" w:styleId="a0">
     <w:name w:val="Default Paragraph Font"/>
     <w:uiPriority w:val="1"/>
+    <w:semiHidden/>
     <w:unhideWhenUsed/>
   </w:style>
   <w:style w:type="table" w:default="1" w:styleId="a1">

</xml_diff>